<commit_message>
Improved readability of code with lines ...
</commit_message>
<xml_diff>
--- a/Documentation/Manuel utilisateur PNM_Matlab.docx
+++ b/Documentation/Manuel utilisateur PNM_Matlab.docx
@@ -2672,21 +2672,7 @@
         <w:rPr>
           <w:rFonts w:cstheme="minorHAnsi"/>
         </w:rPr>
-        <w:t xml:space="preserve"> To </w:t>
-      </w:r>
-      <w:proofErr w:type="spellStart"/>
-      <w:r>
-        <w:rPr>
-          <w:rFonts w:cstheme="minorHAnsi"/>
-        </w:rPr>
-        <w:t>Path</w:t>
-      </w:r>
-      <w:proofErr w:type="spellEnd"/>
-      <w:r>
-        <w:rPr>
-          <w:rFonts w:cstheme="minorHAnsi"/>
-        </w:rPr>
-        <w:t xml:space="preserve"> / </w:t>
+        <w:t xml:space="preserve"> To Path / </w:t>
       </w:r>
       <w:proofErr w:type="spellStart"/>
       <w:r>
@@ -2806,6 +2792,8 @@
           <w:rFonts w:cstheme="minorHAnsi"/>
         </w:rPr>
       </w:pPr>
+      <w:bookmarkStart w:id="5" w:name="_GoBack"/>
+      <w:bookmarkEnd w:id="5"/>
     </w:p>
     <w:p>
       <w:pPr>
@@ -2814,28 +2802,36 @@
           <w:color w:val="7030A0"/>
         </w:rPr>
       </w:pPr>
-      <w:proofErr w:type="spellStart"/>
       <w:r>
         <w:rPr>
           <w:rFonts w:cstheme="minorHAnsi"/>
           <w:color w:val="7030A0"/>
         </w:rPr>
-        <w:t>UserInterface</w:t>
-      </w:r>
-      <w:proofErr w:type="spellEnd"/>
-    </w:p>
-    <w:p>
-      <w:pPr>
+        <w:t>network=</w:t>
+      </w:r>
+      <w:proofErr w:type="spellStart"/>
+      <w:proofErr w:type="gramStart"/>
+      <w:r>
         <w:rPr>
           <w:rFonts w:cstheme="minorHAnsi"/>
           <w:color w:val="7030A0"/>
         </w:rPr>
-      </w:pPr>
+        <w:t>CreateNework</w:t>
+      </w:r>
+      <w:proofErr w:type="spellEnd"/>
       <w:r>
         <w:rPr>
           <w:rFonts w:cstheme="minorHAnsi"/>
           <w:color w:val="7030A0"/>
         </w:rPr>
+        <w:t>(</w:t>
+      </w:r>
+      <w:proofErr w:type="gramEnd"/>
+      <w:r>
+        <w:rPr>
+          <w:rFonts w:cstheme="minorHAnsi"/>
+          <w:color w:val="7030A0"/>
+        </w:rPr>
         <w:t>‘exemple2D</w:t>
       </w:r>
       <w:r>
@@ -2845,6 +2841,13 @@
         </w:rPr>
         <w:t>’</w:t>
       </w:r>
+      <w:r>
+        <w:rPr>
+          <w:rFonts w:cstheme="minorHAnsi"/>
+          <w:color w:val="7030A0"/>
+        </w:rPr>
+        <w:t>)</w:t>
+      </w:r>
     </w:p>
     <w:p>
       <w:pPr>
@@ -2942,7 +2945,6 @@
           <w:rFonts w:cstheme="minorHAnsi"/>
           <w:color w:val="7030A0"/>
         </w:rPr>
-        <w:lastRenderedPageBreak/>
         <w:t>doc</w:t>
       </w:r>
       <w:proofErr w:type="gramEnd"/>
@@ -3533,35 +3535,35 @@
           <w:szCs w:val="27"/>
         </w:rPr>
       </w:pPr>
-      <w:bookmarkStart w:id="5" w:name="_Toc392861559"/>
+      <w:bookmarkStart w:id="6" w:name="_Toc392861559"/>
       <w:r>
         <w:rPr>
           <w:rFonts w:asciiTheme="minorHAnsi" w:eastAsia="Times New Roman" w:hAnsiTheme="minorHAnsi" w:cstheme="minorHAnsi"/>
           <w:sz w:val="40"/>
           <w:szCs w:val="27"/>
         </w:rPr>
+        <w:t>Tutoriels</w:t>
+      </w:r>
+      <w:bookmarkEnd w:id="6"/>
+    </w:p>
+    <w:p>
+      <w:pPr>
+        <w:rPr>
+          <w:rFonts w:cstheme="minorHAnsi"/>
+        </w:rPr>
+      </w:pPr>
+    </w:p>
+    <w:p>
+      <w:pPr>
+        <w:rPr>
+          <w:rFonts w:cstheme="minorHAnsi"/>
+        </w:rPr>
+      </w:pPr>
+      <w:r>
+        <w:rPr>
+          <w:rFonts w:cstheme="minorHAnsi"/>
+        </w:rPr>
         <w:lastRenderedPageBreak/>
-        <w:t>Tutoriels</w:t>
-      </w:r>
-      <w:bookmarkEnd w:id="5"/>
-    </w:p>
-    <w:p>
-      <w:pPr>
-        <w:rPr>
-          <w:rFonts w:cstheme="minorHAnsi"/>
-        </w:rPr>
-      </w:pPr>
-    </w:p>
-    <w:p>
-      <w:pPr>
-        <w:rPr>
-          <w:rFonts w:cstheme="minorHAnsi"/>
-        </w:rPr>
-      </w:pPr>
-      <w:r>
-        <w:rPr>
-          <w:rFonts w:cstheme="minorHAnsi"/>
-        </w:rPr>
         <w:t xml:space="preserve">Les tutoriels présentés dans cette partie sont disponibles sous forme de scripts Matlab dans le dossier </w:t>
       </w:r>
       <w:proofErr w:type="spellStart"/>
@@ -3599,6 +3601,49 @@
           <w:rFonts w:cstheme="minorHAnsi"/>
         </w:rPr>
       </w:pPr>
+      <w:r>
+        <w:rPr>
+          <w:rFonts w:cstheme="minorHAnsi"/>
+          <w:b/>
+        </w:rPr>
+        <w:t xml:space="preserve">Pour avoir une version à jour des </w:t>
+      </w:r>
+      <w:proofErr w:type="spellStart"/>
+      <w:r>
+        <w:rPr>
+          <w:rFonts w:cstheme="minorHAnsi"/>
+          <w:b/>
+        </w:rPr>
+        <w:t>tutorials</w:t>
+      </w:r>
+      <w:proofErr w:type="spellEnd"/>
+      <w:r>
+        <w:rPr>
+          <w:rFonts w:cstheme="minorHAnsi"/>
+        </w:rPr>
+        <w:t xml:space="preserve">, le mieux est d’aller les chercher dans le dossier tutorial et de les exécuter avec clic droit, </w:t>
+      </w:r>
+      <w:proofErr w:type="spellStart"/>
+      <w:r>
+        <w:rPr>
+          <w:rFonts w:cstheme="minorHAnsi"/>
+        </w:rPr>
+        <w:t>run</w:t>
+      </w:r>
+      <w:proofErr w:type="spellEnd"/>
+      <w:r>
+        <w:rPr>
+          <w:rFonts w:cstheme="minorHAnsi"/>
+        </w:rPr>
+        <w:t>.</w:t>
+      </w:r>
+    </w:p>
+    <w:p>
+      <w:pPr>
+        <w:rPr>
+          <w:rFonts w:cstheme="minorHAnsi"/>
+        </w:rPr>
+      </w:pPr>
     </w:p>
     <w:p>
       <w:pPr>
@@ -3608,7 +3653,7 @@
           <w:sz w:val="32"/>
         </w:rPr>
       </w:pPr>
-      <w:bookmarkStart w:id="6" w:name="_Toc392861560"/>
+      <w:bookmarkStart w:id="7" w:name="_Toc392861560"/>
       <w:r>
         <w:rPr>
           <w:rFonts w:asciiTheme="minorHAnsi" w:hAnsiTheme="minorHAnsi" w:cstheme="minorHAnsi"/>
@@ -3616,7 +3661,7 @@
         </w:rPr>
         <w:t>1) Prise en main</w:t>
       </w:r>
-      <w:bookmarkEnd w:id="6"/>
+      <w:bookmarkEnd w:id="7"/>
     </w:p>
     <w:p>
       <w:pPr>
@@ -4413,7 +4458,6 @@
           <w:color w:val="4C4C4C"/>
         </w:rPr>
       </w:pPr>
-      <w:proofErr w:type="spellStart"/>
       <w:r>
         <w:rPr>
           <w:rFonts w:asciiTheme="minorHAnsi" w:hAnsiTheme="minorHAnsi" w:cstheme="minorHAnsi"/>
@@ -4421,7 +4465,6 @@
         </w:rPr>
         <w:t>Viewer</w:t>
       </w:r>
-      <w:proofErr w:type="spellEnd"/>
     </w:p>
     <w:p>
       <w:pPr>
@@ -6521,6 +6564,7 @@
           <w:color w:val="4C4C4C"/>
           <w:sz w:val="14"/>
           <w:szCs w:val="16"/>
+          <w:lang w:val="en-US"/>
         </w:rPr>
       </w:pPr>
       <w:proofErr w:type="spellStart"/>
@@ -6530,6 +6574,7 @@
           <w:color w:val="4C4C4C"/>
           <w:sz w:val="14"/>
           <w:szCs w:val="16"/>
+          <w:lang w:val="en-US"/>
         </w:rPr>
         <w:t>GetNeighbourEdgesOfVerticeInPore</w:t>
       </w:r>
@@ -6545,6 +6590,7 @@
           <w:color w:val="4C4C4C"/>
           <w:sz w:val="14"/>
           <w:szCs w:val="16"/>
+          <w:lang w:val="en-US"/>
         </w:rPr>
       </w:pPr>
       <w:proofErr w:type="spellStart"/>
@@ -6554,6 +6600,7 @@
           <w:color w:val="4C4C4C"/>
           <w:sz w:val="14"/>
           <w:szCs w:val="16"/>
+          <w:lang w:val="en-US"/>
         </w:rPr>
         <w:t>GetNeighbourLinksOfEdgeInPore</w:t>
       </w:r>
@@ -6566,6 +6613,7 @@
         <w:rPr>
           <w:rFonts w:asciiTheme="minorHAnsi" w:hAnsiTheme="minorHAnsi" w:cstheme="minorHAnsi"/>
           <w:color w:val="4C4C4C"/>
+          <w:lang w:val="en-US"/>
         </w:rPr>
       </w:pPr>
     </w:p>
@@ -6583,15 +6631,81 @@
         <w:rPr>
           <w:rFonts w:asciiTheme="minorHAnsi" w:hAnsiTheme="minorHAnsi" w:cstheme="minorHAnsi"/>
           <w:color w:val="000000"/>
-        </w:rPr>
-      </w:pPr>
-      <w:r>
-        <w:rPr>
-          <w:rStyle w:val="comment"/>
-          <w:rFonts w:asciiTheme="minorHAnsi" w:hAnsiTheme="minorHAnsi" w:cstheme="minorHAnsi"/>
-        </w:rPr>
-        <w:t>%On peut également utiliser</w:t>
-      </w:r>
+          <w:lang w:val="en-US"/>
+        </w:rPr>
+      </w:pPr>
+      <w:r>
+        <w:rPr>
+          <w:rStyle w:val="comment"/>
+          <w:rFonts w:asciiTheme="minorHAnsi" w:hAnsiTheme="minorHAnsi" w:cstheme="minorHAnsi"/>
+          <w:lang w:val="en-US"/>
+        </w:rPr>
+        <w:t>%</w:t>
+      </w:r>
+      <w:proofErr w:type="gramStart"/>
+      <w:r>
+        <w:rPr>
+          <w:rStyle w:val="comment"/>
+          <w:rFonts w:asciiTheme="minorHAnsi" w:hAnsiTheme="minorHAnsi" w:cstheme="minorHAnsi"/>
+          <w:lang w:val="en-US"/>
+        </w:rPr>
+        <w:t>On</w:t>
+      </w:r>
+      <w:proofErr w:type="gramEnd"/>
+      <w:r>
+        <w:rPr>
+          <w:rStyle w:val="comment"/>
+          <w:rFonts w:asciiTheme="minorHAnsi" w:hAnsiTheme="minorHAnsi" w:cstheme="minorHAnsi"/>
+          <w:lang w:val="en-US"/>
+        </w:rPr>
+        <w:t xml:space="preserve"> </w:t>
+      </w:r>
+      <w:proofErr w:type="spellStart"/>
+      <w:r>
+        <w:rPr>
+          <w:rStyle w:val="comment"/>
+          <w:rFonts w:asciiTheme="minorHAnsi" w:hAnsiTheme="minorHAnsi" w:cstheme="minorHAnsi"/>
+          <w:lang w:val="en-US"/>
+        </w:rPr>
+        <w:t>peut</w:t>
+      </w:r>
+      <w:proofErr w:type="spellEnd"/>
+      <w:r>
+        <w:rPr>
+          <w:rStyle w:val="comment"/>
+          <w:rFonts w:asciiTheme="minorHAnsi" w:hAnsiTheme="minorHAnsi" w:cstheme="minorHAnsi"/>
+          <w:lang w:val="en-US"/>
+        </w:rPr>
+        <w:t xml:space="preserve"> </w:t>
+      </w:r>
+      <w:proofErr w:type="spellStart"/>
+      <w:r>
+        <w:rPr>
+          <w:rStyle w:val="comment"/>
+          <w:rFonts w:asciiTheme="minorHAnsi" w:hAnsiTheme="minorHAnsi" w:cstheme="minorHAnsi"/>
+          <w:lang w:val="en-US"/>
+        </w:rPr>
+        <w:t>également</w:t>
+      </w:r>
+      <w:proofErr w:type="spellEnd"/>
+      <w:r>
+        <w:rPr>
+          <w:rStyle w:val="comment"/>
+          <w:rFonts w:asciiTheme="minorHAnsi" w:hAnsiTheme="minorHAnsi" w:cstheme="minorHAnsi"/>
+          <w:lang w:val="en-US"/>
+        </w:rPr>
+        <w:t xml:space="preserve"> </w:t>
+      </w:r>
+      <w:proofErr w:type="spellStart"/>
+      <w:r>
+        <w:rPr>
+          <w:rStyle w:val="comment"/>
+          <w:rFonts w:asciiTheme="minorHAnsi" w:hAnsiTheme="minorHAnsi" w:cstheme="minorHAnsi"/>
+          <w:lang w:val="en-US"/>
+        </w:rPr>
+        <w:t>utiliser</w:t>
+      </w:r>
+      <w:proofErr w:type="spellEnd"/>
     </w:p>
     <w:p>
       <w:pPr>
@@ -7688,7 +7802,7 @@
           <w:sz w:val="32"/>
         </w:rPr>
       </w:pPr>
-      <w:bookmarkStart w:id="7" w:name="_Toc392861561"/>
+      <w:bookmarkStart w:id="8" w:name="_Toc392861561"/>
       <w:r>
         <w:rPr>
           <w:rFonts w:asciiTheme="minorHAnsi" w:hAnsiTheme="minorHAnsi" w:cstheme="minorHAnsi"/>
@@ -7704,7 +7818,7 @@
         </w:rPr>
         <w:t>Physics</w:t>
       </w:r>
-      <w:bookmarkEnd w:id="7"/>
+      <w:bookmarkEnd w:id="8"/>
       <w:proofErr w:type="spellEnd"/>
     </w:p>
     <w:p>
@@ -8085,7 +8199,6 @@
           <w:color w:val="000000"/>
           <w:lang w:val="en-US"/>
         </w:rPr>
-        <w:lastRenderedPageBreak/>
         <w:t>figure;</w:t>
       </w:r>
       <w:proofErr w:type="gramEnd"/>
@@ -9755,6 +9868,7 @@
           <w:rFonts w:asciiTheme="minorHAnsi" w:hAnsiTheme="minorHAnsi" w:cstheme="minorHAnsi"/>
           <w:color w:val="4C4C4C"/>
         </w:rPr>
+        <w:lastRenderedPageBreak/>
         <w:t xml:space="preserve">Calcul du </w:t>
       </w:r>
       <w:proofErr w:type="spellStart"/>
@@ -9855,7 +9969,6 @@
           <w:rFonts w:asciiTheme="minorHAnsi" w:hAnsiTheme="minorHAnsi" w:cstheme="minorHAnsi"/>
           <w:color w:val="4C4C4C"/>
         </w:rPr>
-        <w:lastRenderedPageBreak/>
         <w:t>Calcul d'invasion percolation...</w:t>
       </w:r>
     </w:p>
@@ -11428,7 +11541,6 @@
           <w:color w:val="000000"/>
           <w:lang w:val="en-US"/>
         </w:rPr>
-        <w:lastRenderedPageBreak/>
         <w:t>viewer.View</w:t>
       </w:r>
       <w:proofErr w:type="spellEnd"/>
@@ -17725,59 +17837,6 @@
       <w:r>
         <w:rPr>
           <w:rFonts w:cstheme="minorHAnsi"/>
-        </w:rPr>
-        <w:t xml:space="preserve">On utilise le logiciel commercial </w:t>
-      </w:r>
-      <w:proofErr w:type="spellStart"/>
-      <w:r>
-        <w:rPr>
-          <w:rFonts w:cstheme="minorHAnsi"/>
-        </w:rPr>
-        <w:t>Avizo</w:t>
-      </w:r>
-      <w:proofErr w:type="spellEnd"/>
-      <w:r>
-        <w:rPr>
-          <w:rFonts w:cstheme="minorHAnsi"/>
-        </w:rPr>
-        <w:t xml:space="preserve"> pour </w:t>
-      </w:r>
-      <w:r>
-        <w:rPr>
-          <w:rFonts w:cstheme="minorHAnsi"/>
-        </w:rPr>
-        <w:t xml:space="preserve">extraire le réseau de pores d’une image 3D. La méthode utilisée est la </w:t>
-      </w:r>
-      <w:proofErr w:type="spellStart"/>
-      <w:r>
-        <w:rPr>
-          <w:rFonts w:cstheme="minorHAnsi"/>
-        </w:rPr>
-        <w:t>wa</w:t>
-      </w:r>
-      <w:r>
-        <w:rPr>
-          <w:rFonts w:cstheme="minorHAnsi"/>
-        </w:rPr>
-        <w:t>tershed</w:t>
-      </w:r>
-      <w:proofErr w:type="spellEnd"/>
-      <w:r>
-        <w:rPr>
-          <w:rFonts w:cstheme="minorHAnsi"/>
-        </w:rPr>
-        <w:t xml:space="preserve"> segmentation. Elle partitionne l’espace vide en pores au niveau des constrictions. </w:t>
-      </w:r>
-    </w:p>
-    <w:p>
-      <w:pPr>
-        <w:rPr>
-          <w:rFonts w:cstheme="minorHAnsi"/>
-        </w:rPr>
-      </w:pPr>
-      <w:r>
-        <w:rPr>
-          <w:rFonts w:cstheme="minorHAnsi"/>
           <w:noProof/>
           <w:lang w:eastAsia="fr-FR"/>
         </w:rPr>
@@ -17966,153 +18025,6 @@
       <w:r>
         <w:rPr>
           <w:rFonts w:cstheme="minorHAnsi"/>
-        </w:rPr>
-        <w:t xml:space="preserve">A l’issue de la segmentation </w:t>
-      </w:r>
-      <w:proofErr w:type="spellStart"/>
-      <w:r>
-        <w:rPr>
-          <w:rFonts w:cstheme="minorHAnsi"/>
-        </w:rPr>
-        <w:t>Avizo</w:t>
-      </w:r>
-      <w:proofErr w:type="spellEnd"/>
-      <w:r>
-        <w:rPr>
-          <w:rFonts w:cstheme="minorHAnsi"/>
-        </w:rPr>
-        <w:t xml:space="preserve"> génère des fichiers </w:t>
-      </w:r>
-      <w:r>
-        <w:rPr>
-          <w:rFonts w:cstheme="minorHAnsi"/>
-        </w:rPr>
-        <w:t xml:space="preserve">contenant les informations nécessaires à la construction du réseau de pores dans </w:t>
-      </w:r>
-      <w:proofErr w:type="spellStart"/>
-      <w:r>
-        <w:rPr>
-          <w:rFonts w:cstheme="minorHAnsi"/>
-        </w:rPr>
-        <w:t>PNM_</w:t>
-      </w:r>
-      <w:r>
-        <w:rPr>
-          <w:rFonts w:cstheme="minorHAnsi"/>
-        </w:rPr>
-        <w:t>Matlab</w:t>
-      </w:r>
-      <w:proofErr w:type="spellEnd"/>
-      <w:r>
-        <w:rPr>
-          <w:rFonts w:cstheme="minorHAnsi"/>
-        </w:rPr>
-        <w:t>.</w:t>
-      </w:r>
-    </w:p>
-    <w:p>
-      <w:pPr>
-        <w:rPr>
-          <w:rFonts w:cstheme="minorHAnsi"/>
-        </w:rPr>
-      </w:pPr>
-      <w:r>
-        <w:rPr>
-          <w:rFonts w:cstheme="minorHAnsi"/>
-        </w:rPr>
-        <w:t xml:space="preserve">Nom des fichiers </w:t>
-      </w:r>
-      <w:proofErr w:type="spellStart"/>
-      <w:r>
-        <w:rPr>
-          <w:rFonts w:cstheme="minorHAnsi"/>
-        </w:rPr>
-        <w:t>Avizo</w:t>
-      </w:r>
-      <w:proofErr w:type="spellEnd"/>
-      <w:r>
-        <w:rPr>
-          <w:rFonts w:cstheme="minorHAnsi"/>
-        </w:rPr>
-        <w:t xml:space="preserve"> : </w:t>
-      </w:r>
-    </w:p>
-    <w:p>
-      <w:pPr>
-        <w:rPr>
-          <w:rFonts w:cstheme="minorHAnsi"/>
-        </w:rPr>
-      </w:pPr>
-      <w:r>
-        <w:rPr>
-          <w:rFonts w:cstheme="minorHAnsi"/>
-        </w:rPr>
-        <w:t xml:space="preserve">Fichier pore : matrice 3D </w:t>
-      </w:r>
-      <w:proofErr w:type="spellStart"/>
-      <w:r>
-        <w:rPr>
-          <w:rFonts w:cstheme="minorHAnsi"/>
-        </w:rPr>
-        <w:t>matlab</w:t>
-      </w:r>
-      <w:proofErr w:type="spellEnd"/>
-    </w:p>
-    <w:p>
-      <w:pPr>
-        <w:rPr>
-          <w:rFonts w:cstheme="minorHAnsi"/>
-        </w:rPr>
-      </w:pPr>
-      <w:r>
-        <w:rPr>
-          <w:rFonts w:cstheme="minorHAnsi"/>
-        </w:rPr>
-        <w:t xml:space="preserve">Fichier lien : matrice 3D </w:t>
-      </w:r>
-      <w:proofErr w:type="spellStart"/>
-      <w:r>
-        <w:rPr>
-          <w:rFonts w:cstheme="minorHAnsi"/>
-        </w:rPr>
-        <w:t>matlab</w:t>
-      </w:r>
-      <w:proofErr w:type="spellEnd"/>
-    </w:p>
-    <w:p>
-      <w:pPr>
-        <w:rPr>
-          <w:rFonts w:cstheme="minorHAnsi"/>
-        </w:rPr>
-      </w:pPr>
-      <w:r>
-        <w:rPr>
-          <w:rFonts w:cstheme="minorHAnsi"/>
-        </w:rPr>
-        <w:t xml:space="preserve">6 fichiers liens aux </w:t>
-      </w:r>
-      <w:r>
-        <w:rPr>
-          <w:rFonts w:cstheme="minorHAnsi"/>
-        </w:rPr>
-        <w:t>frontières</w:t>
-      </w:r>
-      <w:r>
-        <w:rPr>
-          <w:rFonts w:cstheme="minorHAnsi"/>
-        </w:rPr>
-        <w:t xml:space="preserve"> : </w:t>
-      </w:r>
-    </w:p>
-    <w:p>
-      <w:pPr>
-        <w:rPr>
-          <w:rFonts w:cstheme="minorHAnsi"/>
-        </w:rPr>
-      </w:pPr>
-      <w:r>
-        <w:rPr>
-          <w:rFonts w:cstheme="minorHAnsi"/>
           <w:noProof/>
           <w:lang w:eastAsia="fr-FR"/>
         </w:rPr>
@@ -18170,187 +18082,83 @@
       <w:pPr>
         <w:rPr>
           <w:rFonts w:cstheme="minorHAnsi"/>
-        </w:rPr>
-      </w:pPr>
-      <w:r>
-        <w:rPr>
-          <w:rFonts w:cstheme="minorHAnsi"/>
-        </w:rPr>
-        <w:t>Fichiers contenant les diamètres, volumes etc… des pores et des liens.</w:t>
-      </w:r>
-    </w:p>
-    <w:p>
-      <w:pPr>
-        <w:rPr>
-          <w:rFonts w:cstheme="minorHAnsi"/>
-        </w:rPr>
-      </w:pPr>
-    </w:p>
-    <w:p>
-      <w:pPr>
-        <w:rPr>
-          <w:rFonts w:cstheme="minorHAnsi"/>
           <w:color w:val="7030A0"/>
         </w:rPr>
       </w:pPr>
-      <w:r>
-        <w:rPr>
-          <w:rFonts w:cstheme="minorHAnsi"/>
-        </w:rPr>
-        <w:t xml:space="preserve">La fonction </w:t>
-      </w:r>
-      <w:proofErr w:type="spellStart"/>
-      <w:r>
-        <w:rPr>
-          <w:rFonts w:cstheme="minorHAnsi"/>
-          <w:color w:val="7030A0"/>
-        </w:rPr>
-        <w:t>ConstruireReseauDePoresAvizo</w:t>
-      </w:r>
-      <w:proofErr w:type="spellEnd"/>
-      <w:r>
-        <w:rPr>
-          <w:rFonts w:cstheme="minorHAnsi"/>
+    </w:p>
+    <w:p>
+      <w:pPr>
+        <w:rPr>
+          <w:rFonts w:cstheme="minorHAnsi"/>
+        </w:rPr>
+      </w:pPr>
+    </w:p>
+    <w:p>
+      <w:pPr>
+        <w:rPr>
+          <w:rFonts w:cstheme="minorHAnsi"/>
+        </w:rPr>
+      </w:pPr>
+    </w:p>
+    <w:p>
+      <w:pPr>
+        <w:rPr>
+          <w:rFonts w:cstheme="minorHAnsi"/>
+        </w:rPr>
+      </w:pPr>
+    </w:p>
+    <w:p>
+      <w:pPr>
+        <w:rPr>
+          <w:rFonts w:cstheme="minorHAnsi"/>
+        </w:rPr>
+      </w:pPr>
+    </w:p>
+    <w:p>
+      <w:pPr>
+        <w:rPr>
+          <w:rFonts w:cstheme="minorHAnsi"/>
+        </w:rPr>
+      </w:pPr>
+    </w:p>
+    <w:p>
+      <w:pPr>
+        <w:rPr>
+          <w:rFonts w:cstheme="minorHAnsi"/>
+        </w:rPr>
+      </w:pPr>
+    </w:p>
+    <w:p>
+      <w:pPr>
+        <w:rPr>
+          <w:rFonts w:cstheme="minorHAnsi"/>
+        </w:rPr>
+      </w:pPr>
+    </w:p>
+    <w:p>
+      <w:pPr>
+        <w:pStyle w:val="Titre1"/>
+        <w:rPr>
+          <w:rFonts w:asciiTheme="minorHAnsi" w:hAnsiTheme="minorHAnsi" w:cstheme="minorHAnsi"/>
+          <w:sz w:val="40"/>
+        </w:rPr>
+      </w:pPr>
+      <w:bookmarkStart w:id="9" w:name="_Toc392861562"/>
+      <w:r>
+        <w:rPr>
+          <w:rFonts w:asciiTheme="minorHAnsi" w:hAnsiTheme="minorHAnsi" w:cstheme="minorHAnsi"/>
+          <w:sz w:val="40"/>
+        </w:rPr>
+        <w:t>Documentation détaillée</w:t>
+      </w:r>
+      <w:bookmarkEnd w:id="9"/>
+      <w:r>
+        <w:rPr>
+          <w:rFonts w:asciiTheme="minorHAnsi" w:hAnsiTheme="minorHAnsi" w:cstheme="minorHAnsi"/>
+          <w:sz w:val="40"/>
         </w:rPr>
         <w:t xml:space="preserve"> </w:t>
       </w:r>
-      <w:r>
-        <w:rPr>
-          <w:rFonts w:cstheme="minorHAnsi"/>
-        </w:rPr>
-        <w:t xml:space="preserve">construit un </w:t>
-      </w:r>
-      <w:r>
-        <w:rPr>
-          <w:rFonts w:cstheme="minorHAnsi"/>
-        </w:rPr>
-        <w:t xml:space="preserve">réseau de pores utilisable dans </w:t>
-      </w:r>
-      <w:proofErr w:type="spellStart"/>
-      <w:r>
-        <w:rPr>
-          <w:rFonts w:cstheme="minorHAnsi"/>
-        </w:rPr>
-        <w:t>PNM_</w:t>
-      </w:r>
-      <w:r>
-        <w:rPr>
-          <w:rFonts w:cstheme="minorHAnsi"/>
-        </w:rPr>
-        <w:t>Matlab</w:t>
-      </w:r>
-      <w:proofErr w:type="spellEnd"/>
-      <w:r>
-        <w:rPr>
-          <w:rFonts w:cstheme="minorHAnsi"/>
-        </w:rPr>
-        <w:t xml:space="preserve"> à partir des fichiers générés par </w:t>
-      </w:r>
-      <w:proofErr w:type="spellStart"/>
-      <w:r>
-        <w:rPr>
-          <w:rFonts w:cstheme="minorHAnsi"/>
-        </w:rPr>
-        <w:t>Avizo</w:t>
-      </w:r>
-      <w:proofErr w:type="spellEnd"/>
-      <w:r>
-        <w:rPr>
-          <w:rFonts w:cstheme="minorHAnsi"/>
-        </w:rPr>
-        <w:t xml:space="preserve">. Pour l’utiliser, se mettre dans le dossier où sont les fichiers, bien vérifier que le nom des fichiers est le même que celui codé dans la fonction, puis taper </w:t>
-      </w:r>
-      <w:proofErr w:type="spellStart"/>
-      <w:r>
-        <w:rPr>
-          <w:rFonts w:cstheme="minorHAnsi"/>
-          <w:color w:val="7030A0"/>
-        </w:rPr>
-        <w:t>ConstruireReseauDePoresAvizo</w:t>
-      </w:r>
-      <w:proofErr w:type="spellEnd"/>
-      <w:r>
-        <w:rPr>
-          <w:rFonts w:cstheme="minorHAnsi"/>
-          <w:color w:val="7030A0"/>
-        </w:rPr>
-        <w:t>.</w:t>
-      </w:r>
-    </w:p>
-    <w:p>
-      <w:pPr>
-        <w:rPr>
-          <w:rFonts w:cstheme="minorHAnsi"/>
-        </w:rPr>
-      </w:pPr>
-    </w:p>
-    <w:p>
-      <w:pPr>
-        <w:rPr>
-          <w:rFonts w:cstheme="minorHAnsi"/>
-        </w:rPr>
-      </w:pPr>
-    </w:p>
-    <w:p>
-      <w:pPr>
-        <w:rPr>
-          <w:rFonts w:cstheme="minorHAnsi"/>
-        </w:rPr>
-      </w:pPr>
-    </w:p>
-    <w:p>
-      <w:pPr>
-        <w:rPr>
-          <w:rFonts w:cstheme="minorHAnsi"/>
-        </w:rPr>
-      </w:pPr>
-    </w:p>
-    <w:p>
-      <w:pPr>
-        <w:rPr>
-          <w:rFonts w:cstheme="minorHAnsi"/>
-        </w:rPr>
-      </w:pPr>
-    </w:p>
-    <w:p>
-      <w:pPr>
-        <w:rPr>
-          <w:rFonts w:cstheme="minorHAnsi"/>
-        </w:rPr>
-      </w:pPr>
-    </w:p>
-    <w:p>
-      <w:pPr>
-        <w:rPr>
-          <w:rFonts w:cstheme="minorHAnsi"/>
-        </w:rPr>
-      </w:pPr>
-    </w:p>
-    <w:p>
-      <w:pPr>
-        <w:pStyle w:val="Titre1"/>
-        <w:rPr>
-          <w:rFonts w:asciiTheme="minorHAnsi" w:hAnsiTheme="minorHAnsi" w:cstheme="minorHAnsi"/>
-          <w:sz w:val="40"/>
-        </w:rPr>
-      </w:pPr>
-      <w:bookmarkStart w:id="8" w:name="_Toc392861562"/>
-      <w:r>
-        <w:rPr>
-          <w:rFonts w:asciiTheme="minorHAnsi" w:hAnsiTheme="minorHAnsi" w:cstheme="minorHAnsi"/>
-          <w:sz w:val="40"/>
-        </w:rPr>
-        <w:lastRenderedPageBreak/>
-        <w:t>Documentation détaillée</w:t>
-      </w:r>
-      <w:bookmarkEnd w:id="8"/>
-      <w:r>
-        <w:rPr>
-          <w:rFonts w:asciiTheme="minorHAnsi" w:hAnsiTheme="minorHAnsi" w:cstheme="minorHAnsi"/>
-          <w:sz w:val="40"/>
-        </w:rPr>
-        <w:t xml:space="preserve"> </w:t>
-      </w:r>
     </w:p>
     <w:p>
       <w:pPr>
@@ -18366,7 +18174,7 @@
           <w:rFonts w:asciiTheme="minorHAnsi" w:hAnsiTheme="minorHAnsi" w:cstheme="minorHAnsi"/>
         </w:rPr>
       </w:pPr>
-      <w:bookmarkStart w:id="9" w:name="_Toc392861563"/>
+      <w:bookmarkStart w:id="10" w:name="_Toc392861563"/>
       <w:r>
         <w:rPr>
           <w:rFonts w:asciiTheme="minorHAnsi" w:hAnsiTheme="minorHAnsi" w:cstheme="minorHAnsi"/>
@@ -18385,7 +18193,7 @@
         </w:rPr>
         <w:t xml:space="preserve"> géométrie macroscopique</w:t>
       </w:r>
-      <w:bookmarkEnd w:id="9"/>
+      <w:bookmarkEnd w:id="10"/>
     </w:p>
     <w:p>
       <w:pPr>
@@ -18528,14 +18336,15 @@
           <w:rFonts w:asciiTheme="minorHAnsi" w:hAnsiTheme="minorHAnsi" w:cstheme="minorHAnsi"/>
         </w:rPr>
       </w:pPr>
-      <w:bookmarkStart w:id="10" w:name="_Toc392861564"/>
-      <w:r>
-        <w:rPr>
-          <w:rFonts w:asciiTheme="minorHAnsi" w:hAnsiTheme="minorHAnsi" w:cstheme="minorHAnsi"/>
-        </w:rPr>
+      <w:bookmarkStart w:id="11" w:name="_Toc392861564"/>
+      <w:r>
+        <w:rPr>
+          <w:rFonts w:asciiTheme="minorHAnsi" w:hAnsiTheme="minorHAnsi" w:cstheme="minorHAnsi"/>
+        </w:rPr>
+        <w:lastRenderedPageBreak/>
         <w:t>Liste des fonctions</w:t>
       </w:r>
-      <w:bookmarkEnd w:id="10"/>
+      <w:bookmarkEnd w:id="11"/>
     </w:p>
     <w:p>
       <w:pPr>
@@ -18617,8 +18426,6 @@
       <w:r>
         <w:t>http://www.openfoam.org/docs/user/mesh-description.php</w:t>
       </w:r>
-      <w:bookmarkStart w:id="11" w:name="_GoBack"/>
-      <w:bookmarkEnd w:id="11"/>
     </w:p>
     <w:sectPr>
       <w:pgSz w:w="11906" w:h="16838"/>
@@ -20368,7 +20175,7 @@
 </file>
 
 <file path=customXml/itemProps1.xml><?xml version="1.0" encoding="utf-8"?>
-<ds:datastoreItem xmlns:ds="http://schemas.openxmlformats.org/officeDocument/2006/customXml" ds:itemID="{658DC366-F713-4C2F-B351-53A449404E3E}">
+<ds:datastoreItem xmlns:ds="http://schemas.openxmlformats.org/officeDocument/2006/customXml" ds:itemID="{C5E73341-CFDA-4316-9D33-D8C80E3F9BE6}">
   <ds:schemaRefs>
     <ds:schemaRef ds:uri="http://schemas.openxmlformats.org/officeDocument/2006/bibliography"/>
   </ds:schemaRefs>

</xml_diff>